<commit_message>
Completo los puntos 1 y 2 de la actividad 7. Me valta la última parte. Estoy en ello. (Aún no he actualizado la documentación de este ejercicio)
</commit_message>
<xml_diff>
--- a/Soluciones a los ejercicios documentada_Pedro Gómez Alonso.docx
+++ b/Soluciones a los ejercicios documentada_Pedro Gómez Alonso.docx
@@ -5410,10 +5410,7 @@
         <w:jc w:val="both"/>
       </w:pPr>
       <w:r>
-        <w:t xml:space="preserve">1. </w:t>
-      </w:r>
-      <w:r>
-        <w:t xml:space="preserve">Añade una validación en el </w:t>
+        <w:t xml:space="preserve">1. Añade una validación en el </w:t>
       </w:r>
       <w:r>
         <w:rPr>
@@ -5449,10 +5446,7 @@
         <w:jc w:val="both"/>
       </w:pPr>
       <w:r>
-        <w:t xml:space="preserve">2. </w:t>
-      </w:r>
-      <w:r>
-        <w:t xml:space="preserve">Crea un </w:t>
+        <w:t xml:space="preserve">2. Crea un </w:t>
       </w:r>
       <w:proofErr w:type="spellStart"/>
       <w:r>
@@ -5471,10 +5465,7 @@
         <w:jc w:val="both"/>
       </w:pPr>
       <w:r>
-        <w:t>3. Crea</w:t>
-      </w:r>
-      <w:r>
-        <w:t xml:space="preserve"> una respuesta por defecto para el resto de excepciones que devuelva el siguiente </w:t>
+        <w:t xml:space="preserve">3. Crea una respuesta por defecto para el resto de excepciones que devuelva el siguiente </w:t>
       </w:r>
       <w:proofErr w:type="spellStart"/>
       <w:r>
@@ -5557,11 +5548,149 @@
       <w:pPr>
         <w:jc w:val="both"/>
       </w:pPr>
-      <w:r>
-        <w:t>L</w:t>
+    </w:p>
+    <w:p>
+      <w:pPr>
+        <w:jc w:val="both"/>
+      </w:pPr>
+      <w:r>
+        <w:rPr>
+          <w:noProof/>
+        </w:rPr>
+        <w:drawing>
+          <wp:inline distT="0" distB="0" distL="0" distR="0" wp14:anchorId="5D40CD53" wp14:editId="1A11E3D0">
+            <wp:extent cx="4333875" cy="1543050"/>
+            <wp:effectExtent l="0" t="0" r="9525" b="0"/>
+            <wp:docPr id="59" name="Imagen 59"/>
+            <wp:cNvGraphicFramePr>
+              <a:graphicFrameLocks xmlns:a="http://schemas.openxmlformats.org/drawingml/2006/main" noChangeAspect="1"/>
+            </wp:cNvGraphicFramePr>
+            <a:graphic xmlns:a="http://schemas.openxmlformats.org/drawingml/2006/main">
+              <a:graphicData uri="http://schemas.openxmlformats.org/drawingml/2006/picture">
+                <pic:pic xmlns:pic="http://schemas.openxmlformats.org/drawingml/2006/picture">
+                  <pic:nvPicPr>
+                    <pic:cNvPr id="1" name=""/>
+                    <pic:cNvPicPr/>
+                  </pic:nvPicPr>
+                  <pic:blipFill>
+                    <a:blip r:embed="rId70"/>
+                    <a:stretch>
+                      <a:fillRect/>
+                    </a:stretch>
+                  </pic:blipFill>
+                  <pic:spPr>
+                    <a:xfrm>
+                      <a:off x="0" y="0"/>
+                      <a:ext cx="4333875" cy="1543050"/>
+                    </a:xfrm>
+                    <a:prstGeom prst="rect">
+                      <a:avLst/>
+                    </a:prstGeom>
+                  </pic:spPr>
+                </pic:pic>
+              </a:graphicData>
+            </a:graphic>
+          </wp:inline>
+        </w:drawing>
+      </w:r>
+    </w:p>
+    <w:p>
+      <w:pPr>
+        <w:jc w:val="both"/>
+      </w:pPr>
+      <w:r>
+        <w:rPr>
+          <w:noProof/>
+        </w:rPr>
+        <w:drawing>
+          <wp:inline distT="0" distB="0" distL="0" distR="0" wp14:anchorId="087F2F29" wp14:editId="23EF811A">
+            <wp:extent cx="5400040" cy="1362710"/>
+            <wp:effectExtent l="0" t="0" r="0" b="8890"/>
+            <wp:docPr id="49" name="Imagen 49"/>
+            <wp:cNvGraphicFramePr>
+              <a:graphicFrameLocks xmlns:a="http://schemas.openxmlformats.org/drawingml/2006/main" noChangeAspect="1"/>
+            </wp:cNvGraphicFramePr>
+            <a:graphic xmlns:a="http://schemas.openxmlformats.org/drawingml/2006/main">
+              <a:graphicData uri="http://schemas.openxmlformats.org/drawingml/2006/picture">
+                <pic:pic xmlns:pic="http://schemas.openxmlformats.org/drawingml/2006/picture">
+                  <pic:nvPicPr>
+                    <pic:cNvPr id="1" name=""/>
+                    <pic:cNvPicPr/>
+                  </pic:nvPicPr>
+                  <pic:blipFill>
+                    <a:blip r:embed="rId71"/>
+                    <a:stretch>
+                      <a:fillRect/>
+                    </a:stretch>
+                  </pic:blipFill>
+                  <pic:spPr>
+                    <a:xfrm>
+                      <a:off x="0" y="0"/>
+                      <a:ext cx="5400040" cy="1362710"/>
+                    </a:xfrm>
+                    <a:prstGeom prst="rect">
+                      <a:avLst/>
+                    </a:prstGeom>
+                  </pic:spPr>
+                </pic:pic>
+              </a:graphicData>
+            </a:graphic>
+          </wp:inline>
+        </w:drawing>
+      </w:r>
+    </w:p>
+    <w:p>
+      <w:pPr>
+        <w:jc w:val="both"/>
+      </w:pPr>
+      <w:r>
+        <w:rPr>
+          <w:noProof/>
+        </w:rPr>
+        <w:lastRenderedPageBreak/>
+        <w:drawing>
+          <wp:inline distT="0" distB="0" distL="0" distR="0" wp14:anchorId="2108F375" wp14:editId="4DE9F462">
+            <wp:extent cx="5400040" cy="2353945"/>
+            <wp:effectExtent l="0" t="0" r="0" b="8255"/>
+            <wp:docPr id="34" name="Imagen 34"/>
+            <wp:cNvGraphicFramePr>
+              <a:graphicFrameLocks xmlns:a="http://schemas.openxmlformats.org/drawingml/2006/main" noChangeAspect="1"/>
+            </wp:cNvGraphicFramePr>
+            <a:graphic xmlns:a="http://schemas.openxmlformats.org/drawingml/2006/main">
+              <a:graphicData uri="http://schemas.openxmlformats.org/drawingml/2006/picture">
+                <pic:pic xmlns:pic="http://schemas.openxmlformats.org/drawingml/2006/picture">
+                  <pic:nvPicPr>
+                    <pic:cNvPr id="1" name=""/>
+                    <pic:cNvPicPr/>
+                  </pic:nvPicPr>
+                  <pic:blipFill>
+                    <a:blip r:embed="rId72"/>
+                    <a:stretch>
+                      <a:fillRect/>
+                    </a:stretch>
+                  </pic:blipFill>
+                  <pic:spPr>
+                    <a:xfrm>
+                      <a:off x="0" y="0"/>
+                      <a:ext cx="5400040" cy="2353945"/>
+                    </a:xfrm>
+                    <a:prstGeom prst="rect">
+                      <a:avLst/>
+                    </a:prstGeom>
+                  </pic:spPr>
+                </pic:pic>
+              </a:graphicData>
+            </a:graphic>
+          </wp:inline>
+        </w:drawing>
       </w:r>
       <w:bookmarkStart w:id="0" w:name="_GoBack"/>
       <w:bookmarkEnd w:id="0"/>
+    </w:p>
+    <w:p>
+      <w:pPr>
+        <w:jc w:val="both"/>
+      </w:pPr>
     </w:p>
     <w:p>
       <w:pPr>

</xml_diff>

<commit_message>
Elimino clase innecesaria y simplifico UserControllerAdvice. No he sido capaz de realizar el paso 3 del último ejercicio.
</commit_message>
<xml_diff>
--- a/Soluciones a los ejercicios documentada_Pedro Gómez Alonso.docx
+++ b/Soluciones a los ejercicios documentada_Pedro Gómez Alonso.docx
@@ -5450,6 +5450,9 @@
       </w:r>
       <w:proofErr w:type="spellStart"/>
       <w:r>
+        <w:rPr>
+          <w:b/>
+        </w:rPr>
         <w:t>ExceptionHandler</w:t>
       </w:r>
       <w:proofErr w:type="spellEnd"/>
@@ -5481,14 +5484,158 @@
         <w:jc w:val="both"/>
       </w:pPr>
       <w:r>
+        <w:t>{</w:t>
+      </w:r>
+    </w:p>
+    <w:p>
+      <w:pPr>
+        <w:jc w:val="both"/>
+        <w:rPr>
+          <w:lang w:val="en-US"/>
+        </w:rPr>
+      </w:pPr>
+      <w:r>
+        <w:rPr>
+          <w:lang w:val="en-US"/>
+        </w:rPr>
+        <w:t xml:space="preserve">    “type”: “{Exception class}”,</w:t>
+      </w:r>
+    </w:p>
+    <w:p>
+      <w:pPr>
+        <w:jc w:val="both"/>
+        <w:rPr>
+          <w:lang w:val="en-US"/>
+        </w:rPr>
+      </w:pPr>
+      <w:r>
+        <w:rPr>
+          <w:lang w:val="en-US"/>
+        </w:rPr>
+        <w:t xml:space="preserve">    “title”: “U</w:t>
+      </w:r>
+      <w:r>
+        <w:rPr>
+          <w:lang w:val="en-US"/>
+        </w:rPr>
+        <w:t>nexpected error”,</w:t>
+      </w:r>
+    </w:p>
+    <w:p>
+      <w:pPr>
+        <w:jc w:val="both"/>
+        <w:rPr>
+          <w:lang w:val="en-US"/>
+        </w:rPr>
+      </w:pPr>
+      <w:r>
+        <w:rPr>
+          <w:lang w:val="en-US"/>
+        </w:rPr>
+        <w:t xml:space="preserve">    “status”: 400,</w:t>
+      </w:r>
+    </w:p>
+    <w:p>
+      <w:pPr>
+        <w:jc w:val="both"/>
+        <w:rPr>
+          <w:lang w:val="en-US"/>
+        </w:rPr>
+      </w:pPr>
+      <w:r>
+        <w:rPr>
+          <w:lang w:val="en-US"/>
+        </w:rPr>
+        <w:t xml:space="preserve">    “detail: “An unexpected error occurred”</w:t>
+      </w:r>
+    </w:p>
+    <w:p>
+      <w:pPr>
+        <w:jc w:val="both"/>
+        <w:rPr>
+          <w:lang w:val="en-US"/>
+        </w:rPr>
+      </w:pPr>
+      <w:r>
+        <w:rPr>
+          <w:lang w:val="en-US"/>
+        </w:rPr>
+        <w:t>}</w:t>
+      </w:r>
+    </w:p>
+    <w:p>
+      <w:pPr>
+        <w:pBdr>
+          <w:bottom w:val="single" w:sz="6" w:space="1" w:color="auto"/>
+        </w:pBdr>
+        <w:jc w:val="both"/>
+        <w:rPr>
+          <w:lang w:val="en-US"/>
+        </w:rPr>
+      </w:pPr>
+    </w:p>
+    <w:p>
+      <w:pPr>
+        <w:jc w:val="both"/>
+      </w:pPr>
+      <w:r>
+        <w:rPr>
+          <w:b/>
+          <w:u w:val="single"/>
+        </w:rPr>
+        <w:t>Solución</w:t>
+      </w:r>
+      <w:r>
+        <w:t>:</w:t>
+      </w:r>
+    </w:p>
+    <w:p>
+      <w:pPr>
+        <w:jc w:val="both"/>
+      </w:pPr>
+      <w:r>
+        <w:rPr>
+          <w:b/>
+          <w:u w:val="single"/>
+        </w:rPr>
+        <w:t>Paso 1</w:t>
+      </w:r>
+      <w:r>
+        <w:t>:</w:t>
+      </w:r>
+    </w:p>
+    <w:p>
+      <w:pPr>
+        <w:jc w:val="both"/>
+      </w:pPr>
+      <w:r>
+        <w:t xml:space="preserve">En primer lugar, creamos una Excepción personalizada a la que llamaremos </w:t>
+      </w:r>
+      <w:proofErr w:type="spellStart"/>
+      <w:r>
+        <w:rPr>
+          <w:b/>
+        </w:rPr>
+        <w:t>UserValidationException</w:t>
+      </w:r>
+      <w:proofErr w:type="spellEnd"/>
+      <w:r>
+        <w:t>. Se le pasará un mensaje por el constructor.</w:t>
+      </w:r>
+    </w:p>
+    <w:p>
+      <w:pPr>
+        <w:jc w:val="both"/>
+      </w:pPr>
+      <w:r>
         <w:rPr>
           <w:noProof/>
         </w:rPr>
         <w:drawing>
-          <wp:inline distT="0" distB="0" distL="0" distR="0" wp14:anchorId="4D226D87" wp14:editId="22240A67">
-            <wp:extent cx="2543175" cy="1388334"/>
-            <wp:effectExtent l="0" t="0" r="0" b="2540"/>
-            <wp:docPr id="18" name="Imagen 18"/>
+          <wp:inline distT="0" distB="0" distL="0" distR="0" wp14:anchorId="5D40CD53" wp14:editId="1A11E3D0">
+            <wp:extent cx="4333875" cy="1543050"/>
+            <wp:effectExtent l="0" t="0" r="9525" b="0"/>
+            <wp:docPr id="59" name="Imagen 59"/>
             <wp:cNvGraphicFramePr>
               <a:graphicFrameLocks xmlns:a="http://schemas.openxmlformats.org/drawingml/2006/main" noChangeAspect="1"/>
             </wp:cNvGraphicFramePr>
@@ -5508,7 +5655,7 @@
                   <pic:spPr>
                     <a:xfrm>
                       <a:off x="0" y="0"/>
-                      <a:ext cx="2597122" cy="1417784"/>
+                      <a:ext cx="4333875" cy="1543050"/>
                     </a:xfrm>
                     <a:prstGeom prst="rect">
                       <a:avLst/>
@@ -5523,45 +5670,58 @@
     </w:p>
     <w:p>
       <w:pPr>
-        <w:pBdr>
-          <w:bottom w:val="single" w:sz="6" w:space="1" w:color="auto"/>
-        </w:pBdr>
-        <w:jc w:val="both"/>
-      </w:pPr>
-    </w:p>
-    <w:p>
-      <w:pPr>
-        <w:jc w:val="both"/>
-      </w:pPr>
-      <w:r>
-        <w:rPr>
-          <w:b/>
-          <w:u w:val="single"/>
-        </w:rPr>
-        <w:t>Solución</w:t>
-      </w:r>
-      <w:r>
-        <w:t>:</w:t>
-      </w:r>
-    </w:p>
-    <w:p>
-      <w:pPr>
-        <w:jc w:val="both"/>
-      </w:pPr>
-    </w:p>
-    <w:p>
-      <w:pPr>
-        <w:jc w:val="both"/>
-      </w:pPr>
-      <w:r>
-        <w:rPr>
-          <w:noProof/>
-        </w:rPr>
+        <w:jc w:val="both"/>
+      </w:pPr>
+      <w:r>
+        <w:t>A continuación, en el método “</w:t>
+      </w:r>
+      <w:proofErr w:type="spellStart"/>
+      <w:r>
+        <w:t>save</w:t>
+      </w:r>
+      <w:proofErr w:type="spellEnd"/>
+      <w:r>
+        <w:t xml:space="preserve">” del </w:t>
+      </w:r>
+      <w:proofErr w:type="spellStart"/>
+      <w:r>
+        <w:t>UserServiceImpl</w:t>
+      </w:r>
+      <w:proofErr w:type="spellEnd"/>
+      <w:r>
+        <w:t xml:space="preserve"> indicamos </w:t>
+      </w:r>
+      <w:proofErr w:type="gramStart"/>
+      <w:r>
+        <w:t>que</w:t>
+      </w:r>
+      <w:proofErr w:type="gramEnd"/>
+      <w:r>
+        <w:t xml:space="preserve"> si se le pasa un </w:t>
+      </w:r>
+      <w:proofErr w:type="spellStart"/>
+      <w:r>
+        <w:t>null</w:t>
+      </w:r>
+      <w:proofErr w:type="spellEnd"/>
+      <w:r>
+        <w:t xml:space="preserve"> por parámetro, lanzará la excepción anteriormente creada.</w:t>
+      </w:r>
+    </w:p>
+    <w:p>
+      <w:pPr>
+        <w:jc w:val="both"/>
+      </w:pPr>
+      <w:r>
+        <w:rPr>
+          <w:noProof/>
+        </w:rPr>
+        <w:lastRenderedPageBreak/>
         <w:drawing>
-          <wp:inline distT="0" distB="0" distL="0" distR="0" wp14:anchorId="5D40CD53" wp14:editId="1A11E3D0">
-            <wp:extent cx="4333875" cy="1543050"/>
-            <wp:effectExtent l="0" t="0" r="9525" b="0"/>
-            <wp:docPr id="59" name="Imagen 59"/>
+          <wp:inline distT="0" distB="0" distL="0" distR="0" wp14:anchorId="087F2F29" wp14:editId="23EF811A">
+            <wp:extent cx="5400040" cy="1362710"/>
+            <wp:effectExtent l="0" t="0" r="0" b="8890"/>
+            <wp:docPr id="49" name="Imagen 49"/>
             <wp:cNvGraphicFramePr>
               <a:graphicFrameLocks xmlns:a="http://schemas.openxmlformats.org/drawingml/2006/main" noChangeAspect="1"/>
             </wp:cNvGraphicFramePr>
@@ -5581,7 +5741,7 @@
                   <pic:spPr>
                     <a:xfrm>
                       <a:off x="0" y="0"/>
-                      <a:ext cx="4333875" cy="1543050"/>
+                      <a:ext cx="5400040" cy="1362710"/>
                     </a:xfrm>
                     <a:prstGeom prst="rect">
                       <a:avLst/>
@@ -5600,13 +5760,60 @@
       </w:pPr>
       <w:r>
         <w:rPr>
+          <w:b/>
+          <w:u w:val="single"/>
+        </w:rPr>
+        <w:t>Paso 2</w:t>
+      </w:r>
+      <w:r>
+        <w:t>:</w:t>
+      </w:r>
+    </w:p>
+    <w:p>
+      <w:pPr>
+        <w:jc w:val="both"/>
+      </w:pPr>
+      <w:r>
+        <w:t xml:space="preserve">Creamos una clase </w:t>
+      </w:r>
+      <w:proofErr w:type="spellStart"/>
+      <w:r>
+        <w:t>UserControllerAdvice</w:t>
+      </w:r>
+      <w:proofErr w:type="spellEnd"/>
+      <w:r>
+        <w:t xml:space="preserve"> que extienda de </w:t>
+      </w:r>
+      <w:proofErr w:type="spellStart"/>
+      <w:r>
+        <w:t>ResponseEntityExceptionHandler</w:t>
+      </w:r>
+      <w:proofErr w:type="spellEnd"/>
+      <w:r>
+        <w:t xml:space="preserve"> para manejar las excepciones y añadimos un método con la anotación @</w:t>
+      </w:r>
+      <w:proofErr w:type="spellStart"/>
+      <w:r>
+        <w:t>ExceptionHandler</w:t>
+      </w:r>
+      <w:proofErr w:type="spellEnd"/>
+      <w:r>
+        <w:t xml:space="preserve"> para controlar las excepciones del tipo que hemos creado, y que devuelva el tipo de error 400 (BAD_REQUEST) y el mensaje solicitado.</w:t>
+      </w:r>
+    </w:p>
+    <w:p>
+      <w:pPr>
+        <w:jc w:val="both"/>
+      </w:pPr>
+      <w:r>
+        <w:rPr>
           <w:noProof/>
         </w:rPr>
         <w:drawing>
-          <wp:inline distT="0" distB="0" distL="0" distR="0" wp14:anchorId="087F2F29" wp14:editId="23EF811A">
-            <wp:extent cx="5400040" cy="1362710"/>
-            <wp:effectExtent l="0" t="0" r="0" b="8890"/>
-            <wp:docPr id="49" name="Imagen 49"/>
+          <wp:inline distT="0" distB="0" distL="0" distR="0" wp14:anchorId="2108F375" wp14:editId="4DE9F462">
+            <wp:extent cx="5400040" cy="2353945"/>
+            <wp:effectExtent l="0" t="0" r="0" b="8255"/>
+            <wp:docPr id="34" name="Imagen 34"/>
             <wp:cNvGraphicFramePr>
               <a:graphicFrameLocks xmlns:a="http://schemas.openxmlformats.org/drawingml/2006/main" noChangeAspect="1"/>
             </wp:cNvGraphicFramePr>
@@ -5626,52 +5833,6 @@
                   <pic:spPr>
                     <a:xfrm>
                       <a:off x="0" y="0"/>
-                      <a:ext cx="5400040" cy="1362710"/>
-                    </a:xfrm>
-                    <a:prstGeom prst="rect">
-                      <a:avLst/>
-                    </a:prstGeom>
-                  </pic:spPr>
-                </pic:pic>
-              </a:graphicData>
-            </a:graphic>
-          </wp:inline>
-        </w:drawing>
-      </w:r>
-    </w:p>
-    <w:p>
-      <w:pPr>
-        <w:jc w:val="both"/>
-      </w:pPr>
-      <w:r>
-        <w:rPr>
-          <w:noProof/>
-        </w:rPr>
-        <w:lastRenderedPageBreak/>
-        <w:drawing>
-          <wp:inline distT="0" distB="0" distL="0" distR="0" wp14:anchorId="2108F375" wp14:editId="4DE9F462">
-            <wp:extent cx="5400040" cy="2353945"/>
-            <wp:effectExtent l="0" t="0" r="0" b="8255"/>
-            <wp:docPr id="34" name="Imagen 34"/>
-            <wp:cNvGraphicFramePr>
-              <a:graphicFrameLocks xmlns:a="http://schemas.openxmlformats.org/drawingml/2006/main" noChangeAspect="1"/>
-            </wp:cNvGraphicFramePr>
-            <a:graphic xmlns:a="http://schemas.openxmlformats.org/drawingml/2006/main">
-              <a:graphicData uri="http://schemas.openxmlformats.org/drawingml/2006/picture">
-                <pic:pic xmlns:pic="http://schemas.openxmlformats.org/drawingml/2006/picture">
-                  <pic:nvPicPr>
-                    <pic:cNvPr id="1" name=""/>
-                    <pic:cNvPicPr/>
-                  </pic:nvPicPr>
-                  <pic:blipFill>
-                    <a:blip r:embed="rId72"/>
-                    <a:stretch>
-                      <a:fillRect/>
-                    </a:stretch>
-                  </pic:blipFill>
-                  <pic:spPr>
-                    <a:xfrm>
-                      <a:off x="0" y="0"/>
                       <a:ext cx="5400040" cy="2353945"/>
                     </a:xfrm>
                     <a:prstGeom prst="rect">
@@ -5684,34 +5845,16 @@
           </wp:inline>
         </w:drawing>
       </w:r>
+    </w:p>
+    <w:p>
+      <w:pPr>
+        <w:jc w:val="both"/>
+      </w:pPr>
+      <w:r>
+        <w:t>No he sido capaz de realizar el paso 3 aún.</w:t>
+      </w:r>
       <w:bookmarkStart w:id="0" w:name="_GoBack"/>
       <w:bookmarkEnd w:id="0"/>
-    </w:p>
-    <w:p>
-      <w:pPr>
-        <w:jc w:val="both"/>
-      </w:pPr>
-    </w:p>
-    <w:p>
-      <w:pPr>
-        <w:jc w:val="both"/>
-        <w:rPr>
-          <w:b/>
-        </w:rPr>
-      </w:pPr>
-      <w:r>
-        <w:rPr>
-          <w:b/>
-          <w:u w:val="single"/>
-        </w:rPr>
-        <w:t>Paso 1</w:t>
-      </w:r>
-      <w:r>
-        <w:rPr>
-          <w:b/>
-        </w:rPr>
-        <w:t>:</w:t>
-      </w:r>
     </w:p>
     <w:p>
       <w:pPr>
@@ -6366,7 +6509,6 @@
   <w:style w:type="character" w:default="1" w:styleId="Fuentedeprrafopredeter">
     <w:name w:val="Default Paragraph Font"/>
     <w:uiPriority w:val="1"/>
-    <w:semiHidden/>
     <w:unhideWhenUsed/>
   </w:style>
   <w:style w:type="table" w:default="1" w:styleId="Tablanormal">

</xml_diff>